<commit_message>
Update HowTo's and current efforts
</commit_message>
<xml_diff>
--- a/Documentation/Doku_SS2017/Projektschwierigkeiten.docx
+++ b/Documentation/Doku_SS2017/Projektschwierigkeiten.docx
@@ -5,6 +5,18 @@
     <w:p>
       <w:r>
         <w:t>Bei Projekt kam es zu den folgenden Schwierigkeiten:</w:t>
+      </w:r>
+    </w:p>
+    <w:p>
+      <w:pPr>
+        <w:pStyle w:val="Listenabsatz"/>
+        <w:numPr>
+          <w:ilvl w:val="0"/>
+          <w:numId w:val="1"/>
+        </w:numPr>
+      </w:pPr>
+      <w:r>
+        <w:t>Keine Step-Per-Step Anweisung für Inbetriebnahme des Vehikels</w:t>
       </w:r>
       <w:bookmarkStart w:id="0" w:name="_GoBack"/>
       <w:bookmarkEnd w:id="0"/>

</xml_diff>